<commit_message>
Add Create and Delete To-Do items && Add New Fields
</commit_message>
<xml_diff>
--- a/CodingExercise.docx
+++ b/CodingExercise.docx
@@ -1516,16 +1516,7 @@
       </w:pPr>
       <w:r>
         <w:lastRenderedPageBreak/>
-        <w:t>Following the smart -</w:t>
-      </w:r>
-      <w:r>
-        <w:t xml:space="preserve"> </w:t>
-      </w:r>
-      <w:r>
-        <w:t>dumb component pattern, create a smart component that handles the logic of the To Do item and a dumb component that will render the To Do list</w:t>
-      </w:r>
-      <w:r>
-        <w:t>.</w:t>
+        <w:t xml:space="preserve">Create components that </w:t>
       </w:r>
     </w:p>
     <w:p>
@@ -1677,6 +1668,15 @@
           <w:numId w:val="23"/>
         </w:numPr>
       </w:pPr>
+      <w:r>
+        <w:t xml:space="preserve">A database, because the transaction volume would be large, so any database engine </w:t>
+      </w:r>
+      <w:r>
+        <w:t>can manage the possible transaction volume.</w:t>
+      </w:r>
+      <w:r>
+        <w:t xml:space="preserve"> </w:t>
+      </w:r>
     </w:p>
     <w:p>
       <w:pPr>
@@ -3651,6 +3651,7 @@
   <w:style w:type="character" w:default="1" w:styleId="Fuentedeprrafopredeter">
     <w:name w:val="Default Paragraph Font"/>
     <w:uiPriority w:val="1"/>
+    <w:semiHidden/>
     <w:unhideWhenUsed/>
   </w:style>
   <w:style w:type="table" w:default="1" w:styleId="Tablanormal">

</xml_diff>